<commit_message>
user account csv modified
</commit_message>
<xml_diff>
--- a/reports/D02/Student #3/03 - Requirements - Student #3.docx
+++ b/reports/D02/Student #3/03 - Requirements - Student #3.docx
@@ -111,7 +111,6 @@
               </w:rPr>
               <w:tab/>
             </w:r>
-            <w:permStart w:id="379328249" w:edGrp="everyone"/>
             <w:sdt>
               <w:sdtPr>
                 <w:rPr>
@@ -125,6 +124,7 @@
                 <w15:appearance w15:val="hidden"/>
                 <w:text/>
               </w:sdtPr>
+              <w:sdtEndPr/>
               <w:sdtContent>
                 <w:r>
                   <w:rPr>
@@ -158,7 +158,6 @@
                 </w:r>
               </w:sdtContent>
             </w:sdt>
-            <w:permEnd w:id="379328249"/>
           </w:p>
         </w:tc>
       </w:tr>
@@ -204,7 +203,6 @@
               </w:rPr>
               <w:tab/>
             </w:r>
-            <w:permStart w:id="955522721" w:edGrp="everyone"/>
             <w:sdt>
               <w:sdtPr>
                 <w:rPr>
@@ -219,6 +217,7 @@
                 <w15:appearance w15:val="hidden"/>
                 <w:text/>
               </w:sdtPr>
+              <w:sdtEndPr/>
               <w:sdtContent>
                 <w:r>
                   <w:rPr>
@@ -236,7 +235,6 @@
                 </w:r>
               </w:sdtContent>
             </w:sdt>
-            <w:permEnd w:id="955522721"/>
           </w:p>
         </w:tc>
       </w:tr>
@@ -279,7 +277,6 @@
               </w:rPr>
               <w:tab/>
             </w:r>
-            <w:permStart w:id="1490430286" w:edGrp="everyone"/>
             <w:r>
               <w:rPr>
                 <w:rFonts w:asciiTheme="majorHAnsi" w:hAnsiTheme="majorHAnsi" w:cstheme="majorBidi"/>
@@ -299,6 +296,7 @@
                 <w15:appearance w15:val="hidden"/>
                 <w:text/>
               </w:sdtPr>
+              <w:sdtEndPr/>
               <w:sdtContent>
                 <w:r>
                   <w:rPr>
@@ -309,7 +307,6 @@
               </w:sdtContent>
             </w:sdt>
           </w:p>
-          <w:permEnd w:id="1490430286"/>
           <w:p>
             <w:pPr>
               <w:pStyle w:val="Sinespaciado"/>
@@ -339,7 +336,6 @@
               </w:rPr>
               <w:tab/>
             </w:r>
-            <w:permStart w:id="1588551831" w:edGrp="everyone"/>
             <w:sdt>
               <w:sdtPr>
                 <w:rPr>
@@ -353,6 +349,7 @@
                 <w15:appearance w15:val="hidden"/>
                 <w:text/>
               </w:sdtPr>
+              <w:sdtEndPr/>
               <w:sdtContent>
                 <w:r>
                   <w:rPr>
@@ -374,7 +371,6 @@
                 </w:r>
               </w:sdtContent>
             </w:sdt>
-            <w:permEnd w:id="1588551831"/>
           </w:p>
           <w:p>
             <w:pPr>
@@ -403,11 +399,11 @@
               </w:rPr>
               <w:tab/>
             </w:r>
-            <w:permStart w:id="441854091" w:edGrp="everyone"/>
             <w:sdt>
               <w:sdtPr>
                 <w:rPr>
                   <w:rFonts w:asciiTheme="majorHAnsi" w:hAnsiTheme="majorHAnsi" w:cstheme="majorHAnsi"/>
+                  <w:lang w:val="es-ES"/>
                 </w:rPr>
                 <w:tag w:val="Student2"/>
                 <w:id w:val="2044784553"/>
@@ -417,40 +413,45 @@
                 <w15:appearance w15:val="hidden"/>
                 <w:text/>
               </w:sdtPr>
+              <w:sdtEndPr/>
               <w:sdtContent>
                 <w:r>
                   <w:rPr>
                     <w:rFonts w:asciiTheme="majorHAnsi" w:hAnsiTheme="majorHAnsi" w:cstheme="majorHAnsi"/>
+                    <w:lang w:val="es-ES"/>
                   </w:rPr>
                   <w:t xml:space="preserve"> </w:t>
                 </w:r>
                 <w:r>
                   <w:rPr>
                     <w:rFonts w:asciiTheme="majorHAnsi" w:hAnsiTheme="majorHAnsi" w:cstheme="majorHAnsi"/>
+                    <w:lang w:val="es-ES"/>
                   </w:rPr>
                   <w:t>Álvarez Raya</w:t>
                 </w:r>
                 <w:r>
                   <w:rPr>
                     <w:rFonts w:asciiTheme="majorHAnsi" w:hAnsiTheme="majorHAnsi" w:cstheme="majorHAnsi"/>
+                    <w:lang w:val="es-ES"/>
                   </w:rPr>
                   <w:t xml:space="preserve">, </w:t>
                 </w:r>
                 <w:r>
                   <w:rPr>
                     <w:rFonts w:asciiTheme="majorHAnsi" w:hAnsiTheme="majorHAnsi" w:cstheme="majorHAnsi"/>
+                    <w:lang w:val="es-ES"/>
                   </w:rPr>
                   <w:t>Miguel</w:t>
                 </w:r>
                 <w:r>
                   <w:rPr>
                     <w:rFonts w:asciiTheme="majorHAnsi" w:hAnsiTheme="majorHAnsi" w:cstheme="majorHAnsi"/>
+                    <w:lang w:val="es-ES"/>
                   </w:rPr>
                   <w:t xml:space="preserve"> </w:t>
                 </w:r>
               </w:sdtContent>
             </w:sdt>
-            <w:permEnd w:id="441854091"/>
           </w:p>
           <w:p>
             <w:pPr>
@@ -479,11 +480,11 @@
               </w:rPr>
               <w:tab/>
             </w:r>
-            <w:permStart w:id="16126159" w:edGrp="everyone"/>
             <w:sdt>
               <w:sdtPr>
                 <w:rPr>
                   <w:rFonts w:asciiTheme="majorHAnsi" w:hAnsiTheme="majorHAnsi" w:cstheme="majorHAnsi"/>
+                  <w:lang w:val="es-ES"/>
                 </w:rPr>
                 <w:tag w:val="Roles2"/>
                 <w:id w:val="-1975901162"/>
@@ -493,22 +494,38 @@
                 <w15:appearance w15:val="hidden"/>
                 <w:text/>
               </w:sdtPr>
+              <w:sdtEndPr/>
               <w:sdtContent>
                 <w:r>
                   <w:rPr>
                     <w:rFonts w:asciiTheme="majorHAnsi" w:hAnsiTheme="majorHAnsi" w:cstheme="majorHAnsi"/>
+                    <w:lang w:val="es-ES"/>
                   </w:rPr>
-                  <w:t xml:space="preserve"> Student 3</w:t>
+                  <w:t xml:space="preserve"> </w:t>
                 </w:r>
                 <w:r>
                   <w:rPr>
                     <w:rFonts w:asciiTheme="majorHAnsi" w:hAnsiTheme="majorHAnsi" w:cstheme="majorHAnsi"/>
+                    <w:lang w:val="es-ES"/>
+                  </w:rPr>
+                  <w:t xml:space="preserve">Manager, </w:t>
+                </w:r>
+                <w:r>
+                  <w:rPr>
+                    <w:rFonts w:asciiTheme="majorHAnsi" w:hAnsiTheme="majorHAnsi" w:cstheme="majorHAnsi"/>
+                    <w:lang w:val="es-ES"/>
+                  </w:rPr>
+                  <w:t>developer, tester</w:t>
+                </w:r>
+                <w:r>
+                  <w:rPr>
+                    <w:rFonts w:asciiTheme="majorHAnsi" w:hAnsiTheme="majorHAnsi" w:cstheme="majorHAnsi"/>
+                    <w:lang w:val="es-ES"/>
                   </w:rPr>
                   <w:t xml:space="preserve">  </w:t>
                 </w:r>
               </w:sdtContent>
             </w:sdt>
-            <w:permEnd w:id="16126159"/>
           </w:p>
         </w:tc>
       </w:tr>
@@ -556,7 +573,6 @@
               </w:rPr>
               <w:tab/>
             </w:r>
-            <w:permStart w:id="925041655" w:edGrp="everyone"/>
             <w:sdt>
               <w:sdtPr>
                 <w:rPr>
@@ -570,6 +586,7 @@
                 <w15:appearance w15:val="hidden"/>
                 <w:text/>
               </w:sdtPr>
+              <w:sdtEndPr/>
               <w:sdtContent>
                 <w:r>
                   <w:rPr>
@@ -633,7 +650,6 @@
                 </w:r>
               </w:sdtContent>
             </w:sdt>
-            <w:permEnd w:id="925041655"/>
           </w:p>
         </w:tc>
       </w:tr>
@@ -643,7 +659,6 @@
         <w:pStyle w:val="Ttulo1"/>
       </w:pPr>
       <w:r>
-        <w:lastRenderedPageBreak/>
         <w:t>MANDATORY</w:t>
       </w:r>
       <w:r>
@@ -805,7 +820,6 @@
         <w:t xml:space="preserve">. </w:t>
       </w:r>
     </w:p>
-    <w:permStart w:id="1733719730" w:edGrp="everyone"/>
     <w:p>
       <w:pPr>
         <w:pStyle w:val="Comment-Grader"/>
@@ -820,6 +834,7 @@
           <w15:appearance w15:val="hidden"/>
           <w:text/>
         </w:sdtPr>
+        <w:sdtEndPr/>
         <w:sdtContent>
           <w:r>
             <w:t xml:space="preserve">  </w:t>
@@ -833,11 +848,7 @@
         </w:sdtContent>
       </w:sdt>
       <w:r>
-        <w:t xml:space="preserve"> </w:t>
-      </w:r>
-      <w:permEnd w:id="1733719730"/>
-      <w:r>
-        <w:t xml:space="preserve">   </w:t>
+        <w:t xml:space="preserve">    </w:t>
       </w:r>
     </w:p>
     <w:p>
@@ -894,7 +905,6 @@
         <w:t xml:space="preserve">.  </w:t>
       </w:r>
     </w:p>
-    <w:permStart w:id="244456920" w:edGrp="everyone"/>
     <w:p>
       <w:pPr>
         <w:pStyle w:val="Comment-Grader"/>
@@ -909,6 +919,7 @@
           <w15:appearance w15:val="hidden"/>
           <w:text/>
         </w:sdtPr>
+        <w:sdtEndPr/>
         <w:sdtContent>
           <w:r>
             <w:t xml:space="preserve">  </w:t>
@@ -921,7 +932,6 @@
           </w:r>
         </w:sdtContent>
       </w:sdt>
-      <w:permEnd w:id="244456920"/>
       <w:r>
         <w:t xml:space="preserve">   </w:t>
       </w:r>
@@ -975,7 +985,6 @@
         </w:rPr>
       </w:pPr>
       <w:r>
-        <w:lastRenderedPageBreak/>
         <w:t>MANDATORY</w:t>
       </w:r>
       <w:r>
@@ -1191,7 +1200,6 @@
         <w:t>.</w:t>
       </w:r>
     </w:p>
-    <w:permStart w:id="1580534963" w:edGrp="everyone"/>
     <w:p>
       <w:pPr>
         <w:pStyle w:val="Comment-Grader"/>
@@ -1206,6 +1214,7 @@
           <w15:appearance w15:val="hidden"/>
           <w:text/>
         </w:sdtPr>
+        <w:sdtEndPr/>
         <w:sdtContent>
           <w:r>
             <w:t xml:space="preserve">  </w:t>
@@ -1218,7 +1227,6 @@
           </w:r>
         </w:sdtContent>
       </w:sdt>
-      <w:permEnd w:id="1580534963"/>
       <w:r>
         <w:t xml:space="preserve">  </w:t>
       </w:r>
@@ -1314,7 +1322,6 @@
       </w:r>
       <w:bookmarkEnd w:id="0"/>
     </w:p>
-    <w:permStart w:id="1685676958" w:edGrp="everyone"/>
     <w:p>
       <w:pPr>
         <w:pStyle w:val="Comment-Grader"/>
@@ -1329,6 +1336,7 @@
           <w15:appearance w15:val="hidden"/>
           <w:text/>
         </w:sdtPr>
+        <w:sdtEndPr/>
         <w:sdtContent>
           <w:r>
             <w:t xml:space="preserve">  </w:t>
@@ -1341,7 +1349,6 @@
           </w:r>
         </w:sdtContent>
       </w:sdt>
-      <w:permEnd w:id="1685676958"/>
       <w:r>
         <w:t xml:space="preserve"> </w:t>
       </w:r>
@@ -1487,7 +1494,6 @@
       </w:r>
     </w:p>
     <w:bookmarkStart w:id="1" w:name="_Hlk157677981"/>
-    <w:permStart w:id="339812661" w:edGrp="everyone"/>
     <w:p>
       <w:pPr>
         <w:pStyle w:val="Comment-Grader"/>
@@ -1501,6 +1507,7 @@
           </w:placeholder>
           <w:text/>
         </w:sdtPr>
+        <w:sdtEndPr/>
         <w:sdtContent>
           <w:r>
             <w:t xml:space="preserve">  </w:t>
@@ -1513,7 +1520,6 @@
           </w:r>
         </w:sdtContent>
       </w:sdt>
-      <w:permEnd w:id="339812661"/>
       <w:r>
         <w:t xml:space="preserve">   </w:t>
       </w:r>
@@ -1556,7 +1562,6 @@
         <w:pStyle w:val="Ttulo2"/>
       </w:pPr>
       <w:r>
-        <w:lastRenderedPageBreak/>
         <w:t>Testing requirements</w:t>
       </w:r>
     </w:p>
@@ -1691,7 +1696,6 @@
         <w:t xml:space="preserve"> </w:t>
       </w:r>
     </w:p>
-    <w:permStart w:id="891315281" w:edGrp="everyone"/>
     <w:p>
       <w:pPr>
         <w:pStyle w:val="Comment-Grader"/>
@@ -1706,6 +1710,7 @@
           <w15:appearance w15:val="hidden"/>
           <w:text/>
         </w:sdtPr>
+        <w:sdtEndPr/>
         <w:sdtContent>
           <w:r>
             <w:t xml:space="preserve">  </w:t>
@@ -1718,7 +1723,6 @@
           </w:r>
         </w:sdtContent>
       </w:sdt>
-      <w:permEnd w:id="891315281"/>
     </w:p>
     <w:p>
       <w:pPr>
@@ -1742,7 +1746,6 @@
         <w:t xml:space="preserve">.  </w:t>
       </w:r>
     </w:p>
-    <w:permStart w:id="338698352" w:edGrp="everyone"/>
     <w:p>
       <w:pPr>
         <w:pStyle w:val="Comment-Grader"/>
@@ -1757,6 +1760,7 @@
           <w15:appearance w15:val="hidden"/>
           <w:text/>
         </w:sdtPr>
+        <w:sdtEndPr/>
         <w:sdtContent>
           <w:r>
             <w:t xml:space="preserve">  </w:t>
@@ -1769,7 +1773,6 @@
           </w:r>
         </w:sdtContent>
       </w:sdt>
-      <w:permEnd w:id="338698352"/>
       <w:r>
         <w:t xml:space="preserve">   </w:t>
       </w:r>
@@ -1780,7 +1783,6 @@
         <w:pStyle w:val="Ttulo1"/>
       </w:pPr>
       <w:r>
-        <w:lastRenderedPageBreak/>
         <w:t>MANDATORY</w:t>
       </w:r>
       <w:r>
@@ -2006,7 +2008,6 @@
         <w:t>.</w:t>
       </w:r>
     </w:p>
-    <w:permStart w:id="8470091" w:edGrp="everyone"/>
     <w:p>
       <w:pPr>
         <w:pStyle w:val="Comment-Grader"/>
@@ -2021,13 +2022,13 @@
           <w15:appearance w15:val="hidden"/>
           <w:text/>
         </w:sdtPr>
+        <w:sdtEndPr/>
         <w:sdtContent>
           <w:r>
             <w:t xml:space="preserve">    </w:t>
           </w:r>
         </w:sdtContent>
       </w:sdt>
-      <w:permEnd w:id="8470091"/>
       <w:r>
         <w:t xml:space="preserve">    </w:t>
       </w:r>
@@ -2135,7 +2136,6 @@
         <w:t xml:space="preserve">. </w:t>
       </w:r>
     </w:p>
-    <w:permStart w:id="66585966" w:edGrp="everyone"/>
     <w:p>
       <w:pPr>
         <w:pStyle w:val="Comment-Grader"/>
@@ -2150,13 +2150,13 @@
           <w15:appearance w15:val="hidden"/>
           <w:text/>
         </w:sdtPr>
+        <w:sdtEndPr/>
         <w:sdtContent>
           <w:r>
             <w:t xml:space="preserve">    </w:t>
           </w:r>
         </w:sdtContent>
       </w:sdt>
-      <w:permEnd w:id="66585966"/>
       <w:r>
         <w:t xml:space="preserve">    </w:t>
       </w:r>
@@ -2198,7 +2198,6 @@
         <w:pStyle w:val="Ttulo2"/>
       </w:pPr>
       <w:r>
-        <w:lastRenderedPageBreak/>
         <w:t>Managerial requirements</w:t>
       </w:r>
     </w:p>
@@ -2216,7 +2215,6 @@
         <w:t xml:space="preserve">.  </w:t>
       </w:r>
     </w:p>
-    <w:permStart w:id="1123494185" w:edGrp="everyone"/>
     <w:p>
       <w:pPr>
         <w:pStyle w:val="Comment-Grader"/>
@@ -2231,13 +2229,13 @@
           <w15:appearance w15:val="hidden"/>
           <w:text/>
         </w:sdtPr>
+        <w:sdtEndPr/>
         <w:sdtContent>
           <w:r>
             <w:t xml:space="preserve">    </w:t>
           </w:r>
         </w:sdtContent>
       </w:sdt>
-      <w:permEnd w:id="1123494185"/>
       <w:r>
         <w:t xml:space="preserve">   </w:t>
       </w:r>
@@ -2247,7 +2245,6 @@
         <w:pStyle w:val="Ttulo1"/>
       </w:pPr>
       <w:r>
-        <w:lastRenderedPageBreak/>
         <w:t>MANDATORY</w:t>
       </w:r>
       <w:r>
@@ -2285,7 +2282,6 @@
         <w:t xml:space="preserve">  </w:t>
       </w:r>
     </w:p>
-    <w:permStart w:id="955400387" w:edGrp="everyone"/>
     <w:p>
       <w:pPr>
         <w:pStyle w:val="Comment-Grader"/>
@@ -2300,13 +2296,13 @@
           <w15:appearance w15:val="hidden"/>
           <w:text/>
         </w:sdtPr>
+        <w:sdtEndPr/>
         <w:sdtContent>
           <w:r>
             <w:t xml:space="preserve">    </w:t>
           </w:r>
         </w:sdtContent>
       </w:sdt>
-      <w:permEnd w:id="955400387"/>
       <w:r>
         <w:t xml:space="preserve">   </w:t>
       </w:r>
@@ -2371,7 +2367,6 @@
         <w:t xml:space="preserve">. </w:t>
       </w:r>
     </w:p>
-    <w:permStart w:id="973563344" w:edGrp="everyone"/>
     <w:p>
       <w:pPr>
         <w:pStyle w:val="Comment-Grader"/>
@@ -2385,13 +2380,13 @@
           </w:placeholder>
           <w:text/>
         </w:sdtPr>
+        <w:sdtEndPr/>
         <w:sdtContent>
           <w:r>
             <w:t xml:space="preserve">    </w:t>
           </w:r>
         </w:sdtContent>
       </w:sdt>
-      <w:permEnd w:id="973563344"/>
       <w:r>
         <w:t xml:space="preserve">   </w:t>
       </w:r>
@@ -2424,7 +2419,6 @@
         <w:t xml:space="preserve"> </w:t>
       </w:r>
     </w:p>
-    <w:permStart w:id="182535402" w:edGrp="everyone"/>
     <w:p>
       <w:pPr>
         <w:pStyle w:val="Comment-Grader"/>
@@ -2439,13 +2433,13 @@
           <w15:appearance w15:val="hidden"/>
           <w:text/>
         </w:sdtPr>
+        <w:sdtEndPr/>
         <w:sdtContent>
           <w:r>
             <w:t xml:space="preserve">    </w:t>
           </w:r>
         </w:sdtContent>
       </w:sdt>
-      <w:permEnd w:id="182535402"/>
       <w:r>
         <w:t xml:space="preserve">   </w:t>
       </w:r>
@@ -2461,7 +2455,6 @@
         <w:t xml:space="preserve">. </w:t>
       </w:r>
     </w:p>
-    <w:permStart w:id="966666940" w:edGrp="everyone"/>
     <w:p>
       <w:pPr>
         <w:pStyle w:val="Comment-Grader"/>
@@ -2475,13 +2468,13 @@
           </w:placeholder>
           <w:text/>
         </w:sdtPr>
+        <w:sdtEndPr/>
         <w:sdtContent>
           <w:r>
             <w:t xml:space="preserve">    </w:t>
           </w:r>
         </w:sdtContent>
       </w:sdt>
-      <w:permEnd w:id="966666940"/>
       <w:r>
         <w:t xml:space="preserve">  </w:t>
       </w:r>
@@ -2511,7 +2504,6 @@
         <w:pStyle w:val="Ttulo1"/>
       </w:pPr>
       <w:r>
-        <w:lastRenderedPageBreak/>
         <w:t>SUPPLEMENTARY I</w:t>
       </w:r>
       <w:r>
@@ -2650,7 +2642,6 @@
         </w:rPr>
       </w:pPr>
       <w:r>
-        <w:lastRenderedPageBreak/>
         <w:t>SUPPLEMENTARY I</w:t>
       </w:r>
       <w:r>
@@ -2825,7 +2816,6 @@
         <w:t xml:space="preserve">. </w:t>
       </w:r>
     </w:p>
-    <w:permStart w:id="969371863" w:edGrp="everyone"/>
     <w:p>
       <w:pPr>
         <w:pStyle w:val="Comment-Grader"/>
@@ -2846,6 +2836,7 @@
           <w15:appearance w15:val="hidden"/>
           <w:text/>
         </w:sdtPr>
+        <w:sdtEndPr/>
         <w:sdtContent>
           <w:r>
             <w:rPr>
@@ -2867,7 +2858,6 @@
           </w:r>
         </w:sdtContent>
       </w:sdt>
-      <w:permEnd w:id="969371863"/>
       <w:r>
         <w:rPr>
           <w:lang w:val="en-US"/>
@@ -2942,7 +2932,6 @@
         <w:t xml:space="preserve"> </w:t>
       </w:r>
     </w:p>
-    <w:permStart w:id="693064756" w:edGrp="everyone"/>
     <w:p>
       <w:pPr>
         <w:pStyle w:val="Comment-Grader"/>
@@ -2957,6 +2946,7 @@
           <w15:appearance w15:val="hidden"/>
           <w:text/>
         </w:sdtPr>
+        <w:sdtEndPr/>
         <w:sdtContent>
           <w:r>
             <w:t xml:space="preserve">  </w:t>
@@ -2969,7 +2959,6 @@
           </w:r>
         </w:sdtContent>
       </w:sdt>
-      <w:permEnd w:id="693064756"/>
       <w:r>
         <w:t xml:space="preserve">   </w:t>
       </w:r>
@@ -2979,7 +2968,6 @@
         <w:pStyle w:val="Ttulo1"/>
       </w:pPr>
       <w:r>
-        <w:lastRenderedPageBreak/>
         <w:t>SUPPLEMENTARY I</w:t>
       </w:r>
       <w:r>
@@ -3058,7 +3046,6 @@
         <w:t xml:space="preserve">. </w:t>
       </w:r>
     </w:p>
-    <w:permStart w:id="907674408" w:edGrp="everyone"/>
     <w:p>
       <w:pPr>
         <w:pStyle w:val="Comment-Grader"/>
@@ -3073,13 +3060,13 @@
           <w15:appearance w15:val="hidden"/>
           <w:text/>
         </w:sdtPr>
+        <w:sdtEndPr/>
         <w:sdtContent>
           <w:r>
             <w:t xml:space="preserve">    </w:t>
           </w:r>
         </w:sdtContent>
       </w:sdt>
-      <w:permEnd w:id="907674408"/>
       <w:r>
         <w:t xml:space="preserve">   </w:t>
       </w:r>
@@ -3123,7 +3110,6 @@
         <w:t xml:space="preserve">. </w:t>
       </w:r>
     </w:p>
-    <w:permStart w:id="1041122519" w:edGrp="everyone"/>
     <w:p>
       <w:pPr>
         <w:pStyle w:val="Comment-Grader"/>
@@ -3138,13 +3124,13 @@
           <w15:appearance w15:val="hidden"/>
           <w:text/>
         </w:sdtPr>
+        <w:sdtEndPr/>
         <w:sdtContent>
           <w:r>
             <w:t xml:space="preserve">    </w:t>
           </w:r>
         </w:sdtContent>
       </w:sdt>
-      <w:permEnd w:id="1041122519"/>
       <w:r>
         <w:t xml:space="preserve">   </w:t>
       </w:r>
@@ -3205,7 +3191,6 @@
         <w:t xml:space="preserve"> </w:t>
       </w:r>
     </w:p>
-    <w:permStart w:id="1706774679" w:edGrp="everyone"/>
     <w:p>
       <w:pPr>
         <w:pStyle w:val="Comment-Grader"/>
@@ -3220,13 +3205,13 @@
           <w15:appearance w15:val="hidden"/>
           <w:text/>
         </w:sdtPr>
+        <w:sdtEndPr/>
         <w:sdtContent>
           <w:r>
             <w:t xml:space="preserve">    </w:t>
           </w:r>
         </w:sdtContent>
       </w:sdt>
-      <w:permEnd w:id="1706774679"/>
       <w:r>
         <w:t xml:space="preserve">    </w:t>
       </w:r>
@@ -3273,7 +3258,6 @@
         <w:t xml:space="preserve">. </w:t>
       </w:r>
     </w:p>
-    <w:permStart w:id="1213296232" w:edGrp="everyone"/>
     <w:p>
       <w:pPr>
         <w:pStyle w:val="Comment-Grader"/>
@@ -3288,13 +3272,13 @@
           <w15:appearance w15:val="hidden"/>
           <w:text/>
         </w:sdtPr>
+        <w:sdtEndPr/>
         <w:sdtContent>
           <w:r>
             <w:t xml:space="preserve">    </w:t>
           </w:r>
         </w:sdtContent>
       </w:sdt>
-      <w:permEnd w:id="1213296232"/>
       <w:r>
         <w:t xml:space="preserve">    </w:t>
       </w:r>
@@ -3357,7 +3341,6 @@
         <w:t xml:space="preserve"> </w:t>
       </w:r>
     </w:p>
-    <w:permStart w:id="1335822965" w:edGrp="everyone"/>
     <w:p>
       <w:pPr>
         <w:pStyle w:val="Comment-Grader"/>
@@ -3371,13 +3354,13 @@
           </w:placeholder>
           <w:text/>
         </w:sdtPr>
+        <w:sdtEndPr/>
         <w:sdtContent>
           <w:r>
             <w:t xml:space="preserve">    </w:t>
           </w:r>
         </w:sdtContent>
       </w:sdt>
-      <w:permEnd w:id="1335822965"/>
       <w:r>
         <w:t xml:space="preserve">   </w:t>
       </w:r>
@@ -3387,7 +3370,6 @@
         <w:pStyle w:val="Ttulo1"/>
       </w:pPr>
       <w:r>
-        <w:lastRenderedPageBreak/>
         <w:t>SUPPLEMENTARY I</w:t>
       </w:r>
       <w:r>
@@ -3473,7 +3455,6 @@
         <w:t xml:space="preserve"> </w:t>
       </w:r>
     </w:p>
-    <w:permStart w:id="2020559059" w:edGrp="everyone"/>
     <w:p>
       <w:pPr>
         <w:pStyle w:val="Comment-Grader"/>
@@ -3488,13 +3469,13 @@
           <w15:appearance w15:val="hidden"/>
           <w:text/>
         </w:sdtPr>
+        <w:sdtEndPr/>
         <w:sdtContent>
           <w:r>
             <w:t xml:space="preserve">    </w:t>
           </w:r>
         </w:sdtContent>
       </w:sdt>
-      <w:permEnd w:id="2020559059"/>
       <w:r>
         <w:t xml:space="preserve">  </w:t>
       </w:r>
@@ -3518,7 +3499,6 @@
         <w:t xml:space="preserve">. </w:t>
       </w:r>
     </w:p>
-    <w:permStart w:id="1465457504" w:edGrp="everyone"/>
     <w:p>
       <w:pPr>
         <w:pStyle w:val="Comment-Grader"/>
@@ -3533,13 +3513,13 @@
           <w15:appearance w15:val="hidden"/>
           <w:text/>
         </w:sdtPr>
+        <w:sdtEndPr/>
         <w:sdtContent>
           <w:r>
             <w:t xml:space="preserve">    </w:t>
           </w:r>
         </w:sdtContent>
       </w:sdt>
-      <w:permEnd w:id="1465457504"/>
       <w:r>
         <w:t xml:space="preserve">   </w:t>
       </w:r>
@@ -3562,7 +3542,6 @@
         <w:pStyle w:val="Ttulo1"/>
       </w:pPr>
       <w:r>
-        <w:lastRenderedPageBreak/>
         <w:t>SUPPLEMENTARY II</w:t>
       </w:r>
       <w:r>
@@ -3658,7 +3637,6 @@
         <w:t xml:space="preserve">. </w:t>
       </w:r>
     </w:p>
-    <w:permStart w:id="122899937" w:edGrp="everyone"/>
     <w:p>
       <w:pPr>
         <w:pStyle w:val="Comment-Grader"/>
@@ -3673,13 +3651,13 @@
           <w15:appearance w15:val="hidden"/>
           <w:text/>
         </w:sdtPr>
+        <w:sdtEndPr/>
         <w:sdtContent>
           <w:r>
             <w:t xml:space="preserve">    </w:t>
           </w:r>
         </w:sdtContent>
       </w:sdt>
-      <w:permEnd w:id="122899937"/>
     </w:p>
     <w:p>
       <w:pPr>
@@ -3692,7 +3670,6 @@
         <w:t xml:space="preserve">. </w:t>
       </w:r>
     </w:p>
-    <w:permStart w:id="1353130504" w:edGrp="everyone"/>
     <w:p>
       <w:pPr>
         <w:pStyle w:val="Comment-Grader"/>
@@ -3707,13 +3684,13 @@
           <w15:appearance w15:val="hidden"/>
           <w:text/>
         </w:sdtPr>
+        <w:sdtEndPr/>
         <w:sdtContent>
           <w:r>
             <w:t xml:space="preserve">   </w:t>
           </w:r>
         </w:sdtContent>
       </w:sdt>
-      <w:permEnd w:id="1353130504"/>
     </w:p>
     <w:p/>
     <w:p/>
@@ -3739,7 +3716,6 @@
         </w:rPr>
       </w:pPr>
       <w:r>
-        <w:lastRenderedPageBreak/>
         <w:t>SUPPLEMENTARY II</w:t>
       </w:r>
       <w:r>
@@ -3819,7 +3795,6 @@
         <w:t>the students’ responsibility to find the appropriate service; no implicit or explicit liabilities shall be covered by the University of Seville or their individual affiliates if the students hire pay-per-use services!  The students are strongly advised to ensure that the service they choose is free of charge.</w:t>
       </w:r>
     </w:p>
-    <w:permStart w:id="1524918791" w:edGrp="everyone"/>
     <w:p>
       <w:pPr>
         <w:pStyle w:val="Comment-Grader"/>
@@ -3840,6 +3815,7 @@
           <w15:appearance w15:val="hidden"/>
           <w:text/>
         </w:sdtPr>
+        <w:sdtEndPr/>
         <w:sdtContent>
           <w:r>
             <w:rPr>
@@ -3861,7 +3837,6 @@
           </w:r>
         </w:sdtContent>
       </w:sdt>
-      <w:permEnd w:id="1524918791"/>
       <w:r>
         <w:rPr>
           <w:lang w:val="en-US"/>
@@ -3936,7 +3911,6 @@
         <w:t xml:space="preserve">. </w:t>
       </w:r>
     </w:p>
-    <w:permStart w:id="20847427" w:edGrp="everyone"/>
     <w:p>
       <w:pPr>
         <w:pStyle w:val="Comment-Grader"/>
@@ -3951,6 +3925,7 @@
           <w15:appearance w15:val="hidden"/>
           <w:text/>
         </w:sdtPr>
+        <w:sdtEndPr/>
         <w:sdtContent>
           <w:r>
             <w:t xml:space="preserve">  </w:t>
@@ -3963,7 +3938,6 @@
           </w:r>
         </w:sdtContent>
       </w:sdt>
-      <w:permEnd w:id="20847427"/>
       <w:r>
         <w:t xml:space="preserve">   </w:t>
       </w:r>
@@ -3979,7 +3953,6 @@
         <w:t xml:space="preserve">. </w:t>
       </w:r>
     </w:p>
-    <w:permStart w:id="1765168272" w:edGrp="everyone"/>
     <w:p>
       <w:pPr>
         <w:pStyle w:val="Comment-Grader"/>
@@ -3997,6 +3970,7 @@
           <w15:appearance w15:val="hidden"/>
           <w:text/>
         </w:sdtPr>
+        <w:sdtEndPr/>
         <w:sdtContent>
           <w:r>
             <w:rPr>
@@ -4018,7 +3992,6 @@
           </w:r>
         </w:sdtContent>
       </w:sdt>
-      <w:permEnd w:id="1765168272"/>
       <w:r>
         <w:rPr>
           <w:lang w:val="en-US"/>
@@ -4031,7 +4004,6 @@
         <w:pStyle w:val="Ttulo1"/>
       </w:pPr>
       <w:r>
-        <w:lastRenderedPageBreak/>
         <w:t>SUPPLEMENTARY II</w:t>
       </w:r>
       <w:r>
@@ -4130,7 +4102,6 @@
         <w:t xml:space="preserve">. </w:t>
       </w:r>
     </w:p>
-    <w:permStart w:id="1872234218" w:edGrp="everyone"/>
     <w:p>
       <w:pPr>
         <w:pStyle w:val="Comment-Grader"/>
@@ -4144,13 +4115,13 @@
           </w:placeholder>
           <w:text/>
         </w:sdtPr>
+        <w:sdtEndPr/>
         <w:sdtContent>
           <w:r>
             <w:t xml:space="preserve">    </w:t>
           </w:r>
         </w:sdtContent>
       </w:sdt>
-      <w:permEnd w:id="1872234218"/>
       <w:r>
         <w:t xml:space="preserve">   </w:t>
       </w:r>
@@ -4203,7 +4174,6 @@
         <w:t xml:space="preserve">. </w:t>
       </w:r>
     </w:p>
-    <w:permStart w:id="1729655514" w:edGrp="everyone"/>
     <w:p>
       <w:pPr>
         <w:pStyle w:val="Comment-Grader"/>
@@ -4217,13 +4187,13 @@
           </w:placeholder>
           <w:text/>
         </w:sdtPr>
+        <w:sdtEndPr/>
         <w:sdtContent>
           <w:r>
             <w:t xml:space="preserve">    </w:t>
           </w:r>
         </w:sdtContent>
       </w:sdt>
-      <w:permEnd w:id="1729655514"/>
       <w:r>
         <w:t xml:space="preserve">   </w:t>
       </w:r>
@@ -4279,7 +4249,6 @@
         <w:t xml:space="preserve">. </w:t>
       </w:r>
     </w:p>
-    <w:permStart w:id="268261008" w:edGrp="everyone"/>
     <w:p>
       <w:pPr>
         <w:pStyle w:val="Comment-Grader"/>
@@ -4294,13 +4263,13 @@
           <w15:appearance w15:val="hidden"/>
           <w:text/>
         </w:sdtPr>
+        <w:sdtEndPr/>
         <w:sdtContent>
           <w:r>
             <w:t xml:space="preserve">    </w:t>
           </w:r>
         </w:sdtContent>
       </w:sdt>
-      <w:permEnd w:id="268261008"/>
       <w:r>
         <w:t xml:space="preserve">    </w:t>
       </w:r>
@@ -4316,7 +4285,6 @@
         <w:t xml:space="preserve">. </w:t>
       </w:r>
     </w:p>
-    <w:permStart w:id="1057034605" w:edGrp="everyone"/>
     <w:p>
       <w:pPr>
         <w:pStyle w:val="Comment-Grader"/>
@@ -4336,6 +4304,7 @@
           </w:placeholder>
           <w:text/>
         </w:sdtPr>
+        <w:sdtEndPr/>
         <w:sdtContent>
           <w:r>
             <w:rPr>
@@ -4345,7 +4314,6 @@
           </w:r>
         </w:sdtContent>
       </w:sdt>
-      <w:permEnd w:id="1057034605"/>
       <w:r>
         <w:rPr>
           <w:lang w:val="en-US"/>
@@ -4368,7 +4336,6 @@
         <w:pStyle w:val="Ttulo1"/>
       </w:pPr>
       <w:r>
-        <w:lastRenderedPageBreak/>
         <w:t>SUPPLEMENTARY II</w:t>
       </w:r>
       <w:r>
@@ -4460,7 +4427,6 @@
         <w:t xml:space="preserve">. </w:t>
       </w:r>
     </w:p>
-    <w:permStart w:id="1476480654" w:edGrp="everyone"/>
     <w:p>
       <w:pPr>
         <w:pStyle w:val="Comment-Grader"/>
@@ -4475,13 +4441,13 @@
           <w15:appearance w15:val="hidden"/>
           <w:text/>
         </w:sdtPr>
+        <w:sdtEndPr/>
         <w:sdtContent>
           <w:r>
             <w:t xml:space="preserve">    </w:t>
           </w:r>
         </w:sdtContent>
       </w:sdt>
-      <w:permEnd w:id="1476480654"/>
       <w:r>
         <w:t xml:space="preserve">  </w:t>
       </w:r>
@@ -4505,7 +4471,6 @@
         <w:t xml:space="preserve">. </w:t>
       </w:r>
     </w:p>
-    <w:permStart w:id="95320382" w:edGrp="everyone"/>
     <w:p>
       <w:pPr>
         <w:pStyle w:val="Comment-Grader"/>
@@ -4519,13 +4484,13 @@
           </w:placeholder>
           <w:text/>
         </w:sdtPr>
+        <w:sdtEndPr/>
         <w:sdtContent>
           <w:r>
             <w:t xml:space="preserve">    </w:t>
           </w:r>
         </w:sdtContent>
       </w:sdt>
-      <w:permEnd w:id="95320382"/>
       <w:r>
         <w:t xml:space="preserve">   </w:t>
       </w:r>
@@ -4541,7 +4506,6 @@
         <w:t xml:space="preserve">. </w:t>
       </w:r>
     </w:p>
-    <w:permStart w:id="1440089446" w:edGrp="everyone"/>
     <w:p>
       <w:pPr>
         <w:pStyle w:val="Comment-Grader"/>
@@ -4555,13 +4519,13 @@
           </w:placeholder>
           <w:text/>
         </w:sdtPr>
+        <w:sdtEndPr/>
         <w:sdtContent>
           <w:r>
             <w:t xml:space="preserve">    </w:t>
           </w:r>
         </w:sdtContent>
       </w:sdt>
-      <w:permEnd w:id="1440089446"/>
       <w:r>
         <w:t xml:space="preserve">   </w:t>
       </w:r>
@@ -7601,6 +7565,7 @@
     <w:rsid w:val="003B0252"/>
     <w:rsid w:val="004B309F"/>
     <w:rsid w:val="004D7778"/>
+    <w:rsid w:val="00510156"/>
     <w:rsid w:val="00532E78"/>
     <w:rsid w:val="005351FA"/>
     <w:rsid w:val="005F0BD3"/>
@@ -7609,6 +7574,7 @@
     <w:rsid w:val="007826C3"/>
     <w:rsid w:val="008B1087"/>
     <w:rsid w:val="008D6165"/>
+    <w:rsid w:val="00924F26"/>
     <w:rsid w:val="00953D97"/>
     <w:rsid w:val="009D5AF9"/>
     <w:rsid w:val="00A222AC"/>

</xml_diff>